<commit_message>
Added links to docs
</commit_message>
<xml_diff>
--- a/docs/xAPIReportingTutorial.docx
+++ b/docs/xAPIReportingTutorial.docx
@@ -166,7 +166,23 @@
         <w:rPr>
           <w:rtl w:val="0"/>
         </w:rPr>
-        <w:t xml:space="preserve"> file in the Dashboard’s GitHub repository contains examples of the types of visualizations we’ll be building. It currently pulls </w:t>
+        <w:t xml:space="preserve"> file in the </w:t>
+      </w:r>
+      <w:hyperlink r:id="rId5">
+        <w:r>
+          <w:rPr>
+            <w:color w:val="1155cc"/>
+            <w:u w:val="single"/>
+            <w:rtl w:val="0"/>
+          </w:rPr>
+          <w:t xml:space="preserve">Dashboard’s GitHub repository</w:t>
+        </w:r>
+      </w:hyperlink>
+      <w:r>
+        <w:rPr>
+          <w:rtl w:val="0"/>
+        </w:rPr>
+        <w:t xml:space="preserve"> contains examples of the types of visualizations we’ll be building. It currently pulls </w:t>
       </w:r>
       <w:r>
         <w:rPr>
@@ -517,17 +533,18 @@
         <w:spacing w:lineRule="auto" w:line="360"/>
         <w:ind w:left="1440" w:hanging="359"/>
         <w:contextualSpacing w:val="1"/>
-        <w:rPr>
-          <w:color w:val="ff0000"/>
-        </w:rPr>
-      </w:pPr>
-      <w:r>
-        <w:rPr>
-          <w:color w:val="ff0000"/>
-          <w:rtl w:val="0"/>
-        </w:rPr>
-        <w:t xml:space="preserve">[URL to tutorial package]</w:t>
-      </w:r>
+        <w:rPr/>
+      </w:pPr>
+      <w:hyperlink r:id="rId6">
+        <w:r>
+          <w:rPr>
+            <w:color w:val="1155cc"/>
+            <w:u w:val="single"/>
+            <w:rtl w:val="0"/>
+          </w:rPr>
+          <w:t xml:space="preserve">https://github.com/adlnet/xAPI-bootcamp-examples</w:t>
+        </w:r>
+      </w:hyperlink>
       <w:r>
         <w:rPr>
           <w:rtl w:val="0"/>
@@ -724,7 +741,7 @@
         </w:rPr>
         <w:t xml:space="preserve">This step (2b) will be ignored during this tutorial. </w:t>
       </w:r>
-      <w:hyperlink r:id="rId5">
+      <w:hyperlink r:id="rId7">
         <w:r>
           <w:rPr>
             <w:color w:val="1155cc"/>
@@ -1456,7 +1473,7 @@
                     <pic:cNvPicPr preferRelativeResize="0"/>
                   </pic:nvPicPr>
                   <pic:blipFill>
-                    <a:blip r:embed="rId6"/>
+                    <a:blip r:embed="rId8"/>
                     <a:srcRect t="0" b="82051" r="38782" l="39102"/>
                     <a:stretch>
                       <a:fillRect/>
@@ -1804,16 +1821,16 @@
           <wp:inline distR="114300" distT="114300" distB="114300" distL="114300">
             <wp:extent cy="2273171" cx="3095625"/>
             <wp:effectExtent t="0" b="0" r="0" l="0"/>
-            <wp:docPr id="3" name="image01.png"/>
+            <wp:docPr id="3" name="image02.png"/>
             <a:graphic>
               <a:graphicData uri="http://schemas.openxmlformats.org/drawingml/2006/picture">
                 <pic:pic>
                   <pic:nvPicPr>
-                    <pic:cNvPr id="0" name="image01.png"/>
+                    <pic:cNvPr id="0" name="image02.png"/>
                     <pic:cNvPicPr preferRelativeResize="0"/>
                   </pic:nvPicPr>
                   <pic:blipFill>
-                    <a:blip r:embed="rId7"/>
+                    <a:blip r:embed="rId9"/>
                     <a:srcRect t="0" b="57478" r="38782" l="17788"/>
                     <a:stretch>
                       <a:fillRect/>
@@ -1942,16 +1959,16 @@
           <wp:inline distR="114300" distT="114300" distB="114300" distL="114300">
             <wp:extent cy="2267623" cx="4581525"/>
             <wp:effectExtent t="0" b="0" r="0" l="0"/>
-            <wp:docPr id="4" name="image02.png"/>
+            <wp:docPr id="4" name="image01.png"/>
             <a:graphic>
               <a:graphicData uri="http://schemas.openxmlformats.org/drawingml/2006/picture">
                 <pic:pic>
                   <pic:nvPicPr>
-                    <pic:cNvPr id="0" name="image02.png"/>
+                    <pic:cNvPr id="0" name="image01.png"/>
                     <pic:cNvPicPr preferRelativeResize="0"/>
                   </pic:nvPicPr>
                   <pic:blipFill>
-                    <a:blip r:embed="rId8"/>
+                    <a:blip r:embed="rId10"/>
                     <a:srcRect t="0" b="58119" r="18269" l="18269"/>
                     <a:stretch>
                       <a:fillRect/>
@@ -2314,7 +2331,7 @@
                     <pic:cNvPicPr preferRelativeResize="0"/>
                   </pic:nvPicPr>
                   <pic:blipFill>
-                    <a:blip r:embed="rId9"/>
+                    <a:blip r:embed="rId11"/>
                     <a:srcRect t="0" b="32905" r="18429" l="18429"/>
                     <a:stretch>
                       <a:fillRect/>

</xml_diff>